<commit_message>
New reset pasword included
</commit_message>
<xml_diff>
--- a/P4A13_Synopsis.docx
+++ b/P4A13_Synopsis.docx
@@ -1,6 +1,6 @@
 
 <file path=word/document.xml><?xml version="1.0" encoding="utf-8"?>
-<w:document xmlns:wpc="http://schemas.microsoft.com/office/word/2010/wordprocessingCanvas" xmlns:cx="http://schemas.microsoft.com/office/drawing/2014/chartex" xmlns:cx1="http://schemas.microsoft.com/office/drawing/2015/9/8/chartex" xmlns:cx2="http://schemas.microsoft.com/office/drawing/2015/10/21/chartex" xmlns:cx3="http://schemas.microsoft.com/office/drawing/2016/5/9/chartex" xmlns:cx4="http://schemas.microsoft.com/office/drawing/2016/5/10/chartex" xmlns:cx5="http://schemas.microsoft.com/office/drawing/2016/5/11/chartex" xmlns:cx6="http://schemas.microsoft.com/office/drawing/2016/5/12/chartex" xmlns:cx7="http://schemas.microsoft.com/office/drawing/2016/5/13/chartex" xmlns:cx8="http://schemas.microsoft.com/office/drawing/2016/5/14/chartex" xmlns:mc="http://schemas.openxmlformats.org/markup-compatibility/2006" xmlns:aink="http://schemas.microsoft.com/office/drawing/2016/ink" xmlns:am3d="http://schemas.microsoft.com/office/drawing/2017/model3d" xmlns:o="urn:schemas-microsoft-com:office:office" xmlns:r="http://schemas.openxmlformats.org/officeDocument/2006/relationships" xmlns:m="http://schemas.openxmlformats.org/officeDocument/2006/math" xmlns:v="urn:schemas-microsoft-com:vml" xmlns:wp14="http://schemas.microsoft.com/office/word/2010/wordprocessingDrawing" xmlns:wp="http://schemas.openxmlformats.org/drawingml/2006/wordprocessingDrawing" xmlns:w10="urn:schemas-microsoft-com:office:word" xmlns:w="http://schemas.openxmlformats.org/wordprocessingml/2006/main" xmlns:w14="http://schemas.microsoft.com/office/word/2010/wordml" xmlns:w15="http://schemas.microsoft.com/office/word/2012/wordml" xmlns:w16cid="http://schemas.microsoft.com/office/word/2016/wordml/cid" xmlns:w16se="http://schemas.microsoft.com/office/word/2015/wordml/symex" xmlns:wpg="http://schemas.microsoft.com/office/word/2010/wordprocessingGroup" xmlns:wpi="http://schemas.microsoft.com/office/word/2010/wordprocessingInk" xmlns:wne="http://schemas.microsoft.com/office/word/2006/wordml" xmlns:wps="http://schemas.microsoft.com/office/word/2010/wordprocessingShape" mc:Ignorable="w14 w15 w16se w16cid wp14">
+<w:document xmlns:wpc="http://schemas.microsoft.com/office/word/2010/wordprocessingCanvas" xmlns:cx="http://schemas.microsoft.com/office/drawing/2014/chartex" xmlns:cx1="http://schemas.microsoft.com/office/drawing/2015/9/8/chartex" xmlns:cx2="http://schemas.microsoft.com/office/drawing/2015/10/21/chartex" xmlns:cx3="http://schemas.microsoft.com/office/drawing/2016/5/9/chartex" xmlns:cx4="http://schemas.microsoft.com/office/drawing/2016/5/10/chartex" xmlns:cx5="http://schemas.microsoft.com/office/drawing/2016/5/11/chartex" xmlns:cx6="http://schemas.microsoft.com/office/drawing/2016/5/12/chartex" xmlns:cx7="http://schemas.microsoft.com/office/drawing/2016/5/13/chartex" xmlns:cx8="http://schemas.microsoft.com/office/drawing/2016/5/14/chartex" xmlns:mc="http://schemas.openxmlformats.org/markup-compatibility/2006" xmlns:aink="http://schemas.microsoft.com/office/drawing/2016/ink" xmlns:am3d="http://schemas.microsoft.com/office/drawing/2017/model3d" xmlns:o="urn:schemas-microsoft-com:office:office" xmlns:r="http://schemas.openxmlformats.org/officeDocument/2006/relationships" xmlns:m="http://schemas.openxmlformats.org/officeDocument/2006/math" xmlns:v="urn:schemas-microsoft-com:vml" xmlns:wp14="http://schemas.microsoft.com/office/word/2010/wordprocessingDrawing" xmlns:wp="http://schemas.openxmlformats.org/drawingml/2006/wordprocessingDrawing" xmlns:w10="urn:schemas-microsoft-com:office:word" xmlns:w="http://schemas.openxmlformats.org/wordprocessingml/2006/main" xmlns:w14="http://schemas.microsoft.com/office/word/2010/wordml" xmlns:w15="http://schemas.microsoft.com/office/word/2012/wordml" xmlns:w16cex="http://schemas.microsoft.com/office/word/2018/wordml/cex" xmlns:w16cid="http://schemas.microsoft.com/office/word/2016/wordml/cid" xmlns:w16="http://schemas.microsoft.com/office/word/2018/wordml" xmlns:w16se="http://schemas.microsoft.com/office/word/2015/wordml/symex" xmlns:wpg="http://schemas.microsoft.com/office/word/2010/wordprocessingGroup" xmlns:wpi="http://schemas.microsoft.com/office/word/2010/wordprocessingInk" xmlns:wne="http://schemas.microsoft.com/office/word/2006/wordml" xmlns:wps="http://schemas.microsoft.com/office/word/2010/wordprocessingShape" mc:Ignorable="w14 w15 w16se w16cid w16 w16cex wp14">
   <w:body>
     <w:p>
       <w:pPr>
@@ -141,8 +141,6 @@
         </w:rPr>
         <w:t>ow Rove works:</w:t>
       </w:r>
-      <w:bookmarkStart w:id="0" w:name="_GoBack"/>
-      <w:bookmarkEnd w:id="0"/>
     </w:p>
     <w:p>
       <w:pPr>
@@ -181,7 +179,23 @@
           <w:sz w:val="28"/>
           <w:szCs w:val="28"/>
         </w:rPr>
-        <w:t>A customer needs to register by providing details such as name, username, address, password, etc.</w:t>
+        <w:t xml:space="preserve">A customer needs to register by providing details such as name, username, </w:t>
+      </w:r>
+      <w:r>
+        <w:rPr>
+          <w:rFonts w:ascii="Arial" w:hAnsi="Arial" w:cs="Arial"/>
+          <w:sz w:val="28"/>
+          <w:szCs w:val="28"/>
+        </w:rPr>
+        <w:t>email</w:t>
+      </w:r>
+      <w:r>
+        <w:rPr>
+          <w:rFonts w:ascii="Arial" w:hAnsi="Arial" w:cs="Arial"/>
+          <w:sz w:val="28"/>
+          <w:szCs w:val="28"/>
+        </w:rPr>
+        <w:t>, password, etc.</w:t>
       </w:r>
       <w:r>
         <w:rPr>
@@ -208,6 +222,14 @@
           <w:szCs w:val="28"/>
         </w:rPr>
         <w:t xml:space="preserve"> wallet before booking a ride. </w:t>
+      </w:r>
+      <w:r>
+        <w:rPr>
+          <w:rFonts w:ascii="Arial" w:hAnsi="Arial" w:cs="Arial"/>
+          <w:sz w:val="28"/>
+          <w:szCs w:val="28"/>
+        </w:rPr>
+        <w:t>Only the user with proper credentials will be able to access the booking facility.</w:t>
       </w:r>
     </w:p>
     <w:p>
@@ -224,7 +246,41 @@
           <w:sz w:val="28"/>
           <w:szCs w:val="28"/>
         </w:rPr>
-        <w:t>On the main page the user can book a ride. He needs to select the starting location and the destination location from the two dropdowns. Once selected, he needs to click on "book ride". The distance along with the cost will be displayed to the user. Then he needs to click on "confirm booking" to confirm the ride. A 4-digit OTP will be displayed which the user has to enter on the OTP keypad fixed to the scooter. Once the ride is complete, he needs to click on "finish ride". The cost of the ride will be subtracted from the user's wallet.</w:t>
+        <w:t xml:space="preserve">On the main page the user can book a ride. He needs to select the starting location and the destination location from the two dropdowns. Once selected, he needs to click on "book ride". The distance along with the cost will be displayed to the user. Then he needs to click on "confirm booking" to confirm the ride. A 4-digit OTP will be </w:t>
+      </w:r>
+      <w:r>
+        <w:rPr>
+          <w:rFonts w:ascii="Arial" w:hAnsi="Arial" w:cs="Arial"/>
+          <w:sz w:val="28"/>
+          <w:szCs w:val="28"/>
+        </w:rPr>
+        <w:t xml:space="preserve">sent to </w:t>
+      </w:r>
+      <w:proofErr w:type="gramStart"/>
+      <w:r>
+        <w:rPr>
+          <w:rFonts w:ascii="Arial" w:hAnsi="Arial" w:cs="Arial"/>
+          <w:sz w:val="28"/>
+          <w:szCs w:val="28"/>
+        </w:rPr>
+        <w:t>users</w:t>
+      </w:r>
+      <w:proofErr w:type="gramEnd"/>
+      <w:r>
+        <w:rPr>
+          <w:rFonts w:ascii="Arial" w:hAnsi="Arial" w:cs="Arial"/>
+          <w:sz w:val="28"/>
+          <w:szCs w:val="28"/>
+        </w:rPr>
+        <w:t xml:space="preserve"> email </w:t>
+      </w:r>
+      <w:r>
+        <w:rPr>
+          <w:rFonts w:ascii="Arial" w:hAnsi="Arial" w:cs="Arial"/>
+          <w:sz w:val="28"/>
+          <w:szCs w:val="28"/>
+        </w:rPr>
+        <w:t>which the user has to enter on the OTP keypad fixed to the scooter. Once the ride is complete, he needs to click on "finish ride". The cost of the ride will be subtracted from the user's wallet.</w:t>
       </w:r>
     </w:p>
     <w:p>
@@ -293,6 +349,66 @@
         </w:rPr>
         <w:t>Also, an OTP needs to be generated and sent to the user. Money must be deducted after the completion of the ride.</w:t>
       </w:r>
+      <w:r>
+        <w:rPr>
+          <w:rFonts w:ascii="Arial" w:hAnsi="Arial" w:cs="Arial"/>
+          <w:sz w:val="28"/>
+          <w:szCs w:val="28"/>
+        </w:rPr>
+        <w:t xml:space="preserve"> </w:t>
+      </w:r>
+      <w:proofErr w:type="gramStart"/>
+      <w:r>
+        <w:rPr>
+          <w:rFonts w:ascii="Arial" w:hAnsi="Arial" w:cs="Arial"/>
+          <w:sz w:val="28"/>
+          <w:szCs w:val="28"/>
+        </w:rPr>
+        <w:t>Also</w:t>
+      </w:r>
+      <w:proofErr w:type="gramEnd"/>
+      <w:r>
+        <w:rPr>
+          <w:rFonts w:ascii="Arial" w:hAnsi="Arial" w:cs="Arial"/>
+          <w:sz w:val="28"/>
+          <w:szCs w:val="28"/>
+        </w:rPr>
+        <w:t xml:space="preserve"> a password reset link </w:t>
+      </w:r>
+      <w:r>
+        <w:rPr>
+          <w:rFonts w:ascii="Arial" w:hAnsi="Arial" w:cs="Arial"/>
+          <w:sz w:val="28"/>
+          <w:szCs w:val="28"/>
+        </w:rPr>
+        <w:t xml:space="preserve">(which has a </w:t>
+      </w:r>
+      <w:proofErr w:type="spellStart"/>
+      <w:r>
+        <w:rPr>
+          <w:rFonts w:ascii="Arial" w:hAnsi="Arial" w:cs="Arial"/>
+          <w:sz w:val="28"/>
+          <w:szCs w:val="28"/>
+        </w:rPr>
+        <w:t>user_id</w:t>
+      </w:r>
+      <w:proofErr w:type="spellEnd"/>
+      <w:r>
+        <w:rPr>
+          <w:rFonts w:ascii="Arial" w:hAnsi="Arial" w:cs="Arial"/>
+          <w:sz w:val="28"/>
+          <w:szCs w:val="28"/>
+        </w:rPr>
+        <w:t xml:space="preserve"> in stateless (hidden) format) </w:t>
+      </w:r>
+      <w:r>
+        <w:rPr>
+          <w:rFonts w:ascii="Arial" w:hAnsi="Arial" w:cs="Arial"/>
+          <w:sz w:val="28"/>
+          <w:szCs w:val="28"/>
+        </w:rPr>
+        <w:t>is generated and sent to mail of those who forget their password.</w:t>
+      </w:r>
     </w:p>
     <w:p>
       <w:pPr>
@@ -344,7 +460,23 @@
           <w:sz w:val="28"/>
           <w:szCs w:val="28"/>
         </w:rPr>
-        <w:t>python microframework. Its database is present in Heroku. The front end is built using Bootstrap 4 and the back end is built using PostgreSQL and Heroku database.</w:t>
+        <w:t>python microframework</w:t>
+      </w:r>
+      <w:r>
+        <w:rPr>
+          <w:rFonts w:ascii="Arial" w:hAnsi="Arial" w:cs="Arial"/>
+          <w:sz w:val="28"/>
+          <w:szCs w:val="28"/>
+        </w:rPr>
+        <w:t xml:space="preserve"> along with many suitable extensions based on our requirements</w:t>
+      </w:r>
+      <w:r>
+        <w:rPr>
+          <w:rFonts w:ascii="Arial" w:hAnsi="Arial" w:cs="Arial"/>
+          <w:sz w:val="28"/>
+          <w:szCs w:val="28"/>
+        </w:rPr>
+        <w:t>. Its database is present in Heroku. The front end is built using Bootstrap 4 and the back end is built using PostgreSQL and Heroku database.</w:t>
       </w:r>
     </w:p>
     <w:p>
@@ -367,7 +499,7 @@
 </file>
 
 <file path=word/styles.xml><?xml version="1.0" encoding="utf-8"?>
-<w:styles xmlns:mc="http://schemas.openxmlformats.org/markup-compatibility/2006" xmlns:r="http://schemas.openxmlformats.org/officeDocument/2006/relationships" xmlns:w="http://schemas.openxmlformats.org/wordprocessingml/2006/main" xmlns:w14="http://schemas.microsoft.com/office/word/2010/wordml" xmlns:w15="http://schemas.microsoft.com/office/word/2012/wordml" xmlns:w16cid="http://schemas.microsoft.com/office/word/2016/wordml/cid" xmlns:w16se="http://schemas.microsoft.com/office/word/2015/wordml/symex" mc:Ignorable="w14 w15 w16se w16cid">
+<w:styles xmlns:mc="http://schemas.openxmlformats.org/markup-compatibility/2006" xmlns:r="http://schemas.openxmlformats.org/officeDocument/2006/relationships" xmlns:w="http://schemas.openxmlformats.org/wordprocessingml/2006/main" xmlns:w14="http://schemas.microsoft.com/office/word/2010/wordml" xmlns:w15="http://schemas.microsoft.com/office/word/2012/wordml" xmlns:w16cex="http://schemas.microsoft.com/office/word/2018/wordml/cex" xmlns:w16cid="http://schemas.microsoft.com/office/word/2016/wordml/cid" xmlns:w16="http://schemas.microsoft.com/office/word/2018/wordml" xmlns:w16se="http://schemas.microsoft.com/office/word/2015/wordml/symex" mc:Ignorable="w14 w15 w16se w16cid w16 w16cex">
   <w:docDefaults>
     <w:rPrDefault>
       <w:rPr>

</xml_diff>